<commit_message>
Run make and publish
</commit_message>
<xml_diff>
--- a/resume.docx
+++ b/resume.docx
@@ -1827,7 +1827,7 @@
     </w:lvl>
   </w:abstractNum>
   <w:abstractNum w:abstractNumId="990">
-    <w:nsid w:val="71a6c980"/>
+    <w:nsid w:val="2aafe591"/>
     <w:multiLevelType w:val="multilevel"/>
     <w:lvl w:ilvl="0">
       <w:numFmt w:val="bullet"/>
@@ -1908,7 +1908,7 @@
     </w:lvl>
   </w:abstractNum>
   <w:abstractNum w:abstractNumId="991">
-    <w:nsid w:val="4d47df90"/>
+    <w:nsid w:val="507ce59e"/>
     <w:multiLevelType w:val="multilevel"/>
     <w:lvl w:ilvl="0">
       <w:numFmt w:val="bullet"/>

</xml_diff>

<commit_message>
Run make to generate updates
</commit_message>
<xml_diff>
--- a/resume.docx
+++ b/resume.docx
@@ -1825,7 +1825,7 @@
     </w:lvl>
   </w:abstractNum>
   <w:abstractNum w:abstractNumId="990">
-    <w:nsid w:val="f7daaf42"/>
+    <w:nsid w:val="49d31679"/>
     <w:multiLevelType w:val="multilevel"/>
     <w:lvl w:ilvl="0">
       <w:numFmt w:val="bullet"/>
@@ -1906,7 +1906,7 @@
     </w:lvl>
   </w:abstractNum>
   <w:abstractNum w:abstractNumId="991">
-    <w:nsid w:val="7b5712c9"/>
+    <w:nsid w:val="dc62ff41"/>
     <w:multiLevelType w:val="multilevel"/>
     <w:lvl w:ilvl="0">
       <w:numFmt w:val="bullet"/>

</xml_diff>